<commit_message>
new package dao for all db connection and creation
</commit_message>
<xml_diff>
--- a/docs/Database/SchemaV1.docx
+++ b/docs/Database/SchemaV1.docx
@@ -49,8 +49,6 @@
       <w:r>
         <w:t>Primary key (pk) is unique, not empty, not null, and its attribute name starts with CAPITAL letter.</w:t>
       </w:r>
-      <w:bookmarkStart w:id="0" w:name="_GoBack"/>
-      <w:bookmarkEnd w:id="0"/>
     </w:p>
     <w:p>
       <w:r>
@@ -58,6 +56,11 @@
       </w:r>
     </w:p>
     <w:p>
+      <w:pPr>
+        <w:rPr>
+          <w:rFonts w:hint="eastAsia"/>
+        </w:rPr>
+      </w:pPr>
       <w:r>
         <w:rPr>
           <w:b/>
@@ -80,17 +83,18 @@
         <w:tblLook w:val="04A0" w:firstRow="1" w:lastRow="0" w:firstColumn="1" w:lastColumn="0" w:noHBand="0" w:noVBand="1"/>
       </w:tblPr>
       <w:tblGrid>
-        <w:gridCol w:w="1558"/>
-        <w:gridCol w:w="1558"/>
-        <w:gridCol w:w="1558"/>
-        <w:gridCol w:w="1558"/>
-        <w:gridCol w:w="1559"/>
-        <w:gridCol w:w="1559"/>
+        <w:gridCol w:w="1039"/>
+        <w:gridCol w:w="1394"/>
+        <w:gridCol w:w="1370"/>
+        <w:gridCol w:w="1307"/>
+        <w:gridCol w:w="1545"/>
+        <w:gridCol w:w="1467"/>
+        <w:gridCol w:w="1228"/>
       </w:tblGrid>
       <w:tr>
         <w:tc>
           <w:tcPr>
-            <w:tcW w:w="1558" w:type="dxa"/>
+            <w:tcW w:w="1039" w:type="dxa"/>
           </w:tcPr>
           <w:p>
             <w:pPr>
@@ -102,13 +106,32 @@
               <w:rPr>
                 <w:u w:val="single"/>
               </w:rPr>
-              <w:t>Username</w:t>
-            </w:r>
-          </w:p>
-        </w:tc>
-        <w:tc>
-          <w:tcPr>
-            <w:tcW w:w="1558" w:type="dxa"/>
+              <w:t>User</w:t>
+            </w:r>
+            <w:r>
+              <w:rPr>
+                <w:u w:val="single"/>
+              </w:rPr>
+              <w:t>Id</w:t>
+            </w:r>
+          </w:p>
+        </w:tc>
+        <w:tc>
+          <w:tcPr>
+            <w:tcW w:w="1394" w:type="dxa"/>
+          </w:tcPr>
+          <w:p>
+            <w:r>
+              <w:t>u</w:t>
+            </w:r>
+            <w:r>
+              <w:t>sername</w:t>
+            </w:r>
+          </w:p>
+        </w:tc>
+        <w:tc>
+          <w:tcPr>
+            <w:tcW w:w="1370" w:type="dxa"/>
           </w:tcPr>
           <w:p>
             <w:r>
@@ -118,7 +141,7 @@
         </w:tc>
         <w:tc>
           <w:tcPr>
-            <w:tcW w:w="1558" w:type="dxa"/>
+            <w:tcW w:w="1307" w:type="dxa"/>
           </w:tcPr>
           <w:p>
             <w:r>
@@ -128,7 +151,7 @@
         </w:tc>
         <w:tc>
           <w:tcPr>
-            <w:tcW w:w="1558" w:type="dxa"/>
+            <w:tcW w:w="1545" w:type="dxa"/>
           </w:tcPr>
           <w:p>
             <w:r>
@@ -138,7 +161,7 @@
         </w:tc>
         <w:tc>
           <w:tcPr>
-            <w:tcW w:w="1559" w:type="dxa"/>
+            <w:tcW w:w="1467" w:type="dxa"/>
           </w:tcPr>
           <w:p>
             <w:r>
@@ -148,7 +171,7 @@
         </w:tc>
         <w:tc>
           <w:tcPr>
-            <w:tcW w:w="1559" w:type="dxa"/>
+            <w:tcW w:w="1228" w:type="dxa"/>
           </w:tcPr>
           <w:p>
             <w:r>
@@ -217,7 +240,42 @@
               <w:rPr>
                 <w:u w:val="single"/>
               </w:rPr>
-              <w:t>Username</w:t>
+              <w:t>UserId</w:t>
+            </w:r>
+          </w:p>
+        </w:tc>
+        <w:tc>
+          <w:tcPr>
+            <w:tcW w:w="3117" w:type="dxa"/>
+          </w:tcPr>
+          <w:p>
+            <w:r>
+              <w:t>Numeric(7,0)</w:t>
+            </w:r>
+          </w:p>
+        </w:tc>
+        <w:tc>
+          <w:tcPr>
+            <w:tcW w:w="3117" w:type="dxa"/>
+          </w:tcPr>
+          <w:p>
+            <w:r>
+              <w:t>primary key</w:t>
+            </w:r>
+          </w:p>
+        </w:tc>
+      </w:tr>
+      <w:tr>
+        <w:tc>
+          <w:tcPr>
+            <w:tcW w:w="3116" w:type="dxa"/>
+          </w:tcPr>
+          <w:p>
+            <w:r>
+              <w:t>u</w:t>
+            </w:r>
+            <w:r>
+              <w:t>sername</w:t>
             </w:r>
           </w:p>
         </w:tc>
@@ -237,7 +295,7 @@
           </w:tcPr>
           <w:p>
             <w:r>
-              <w:t>primary key</w:t>
+              <w:t>unique</w:t>
             </w:r>
           </w:p>
         </w:tc>
@@ -622,6 +680,65 @@
           </w:tcPr>
           <w:p>
             <w:r>
+              <w:t>Numeric(7,0)</w:t>
+            </w:r>
+          </w:p>
+        </w:tc>
+        <w:tc>
+          <w:tcPr>
+            <w:tcW w:w="3117" w:type="dxa"/>
+          </w:tcPr>
+          <w:p>
+            <w:r>
+              <w:t xml:space="preserve">foreign key, from User: </w:t>
+            </w:r>
+            <w:r>
+              <w:rPr>
+                <w:u w:val="single"/>
+              </w:rPr>
+              <w:t>UserId</w:t>
+            </w:r>
+            <w:r>
+              <w:t>; Unique</w:t>
+            </w:r>
+          </w:p>
+        </w:tc>
+      </w:tr>
+      <w:tr>
+        <w:tc>
+          <w:tcPr>
+            <w:tcW w:w="3116" w:type="dxa"/>
+          </w:tcPr>
+          <w:p>
+            <w:pPr>
+              <w:rPr>
+                <w:color w:val="A6A6A6" w:themeColor="background1" w:themeShade="A6"/>
+                <w:u w:val="single"/>
+              </w:rPr>
+            </w:pPr>
+            <w:r>
+              <w:rPr>
+                <w:color w:val="A6A6A6" w:themeColor="background1" w:themeShade="A6"/>
+                <w:u w:val="single"/>
+              </w:rPr>
+              <w:t>locatedAt</w:t>
+            </w:r>
+          </w:p>
+        </w:tc>
+        <w:tc>
+          <w:tcPr>
+            <w:tcW w:w="3117" w:type="dxa"/>
+          </w:tcPr>
+          <w:p>
+            <w:pPr>
+              <w:rPr>
+                <w:color w:val="A6A6A6" w:themeColor="background1" w:themeShade="A6"/>
+              </w:rPr>
+            </w:pPr>
+            <w:r>
+              <w:rPr>
+                <w:color w:val="A6A6A6" w:themeColor="background1" w:themeShade="A6"/>
+              </w:rPr>
               <w:t>String</w:t>
             </w:r>
           </w:p>
@@ -631,10 +748,21 @@
             <w:tcW w:w="3117" w:type="dxa"/>
           </w:tcPr>
           <w:p>
-            <w:r>
-              <w:t>foreign key, from User: Username</w:t>
-            </w:r>
-            <w:r>
+            <w:pPr>
+              <w:rPr>
+                <w:color w:val="A6A6A6" w:themeColor="background1" w:themeShade="A6"/>
+              </w:rPr>
+            </w:pPr>
+            <w:r>
+              <w:rPr>
+                <w:color w:val="A6A6A6" w:themeColor="background1" w:themeShade="A6"/>
+              </w:rPr>
+              <w:t>foreign key from Site: Address</w:t>
+            </w:r>
+            <w:r>
+              <w:rPr>
+                <w:color w:val="A6A6A6" w:themeColor="background1" w:themeShade="A6"/>
+              </w:rPr>
               <w:t>; Unique</w:t>
             </w:r>
           </w:p>
@@ -648,98 +776,43 @@
           <w:p>
             <w:pPr>
               <w:rPr>
-                <w:color w:val="A6A6A6" w:themeColor="background1" w:themeShade="A6"/>
                 <w:u w:val="single"/>
               </w:rPr>
             </w:pPr>
             <w:r>
               <w:rPr>
-                <w:color w:val="A6A6A6" w:themeColor="background1" w:themeShade="A6"/>
-                <w:u w:val="single"/>
-              </w:rPr>
-              <w:t>locatedAt</w:t>
-            </w:r>
-          </w:p>
-        </w:tc>
-        <w:tc>
-          <w:tcPr>
-            <w:tcW w:w="3117" w:type="dxa"/>
-          </w:tcPr>
-          <w:p>
-            <w:pPr>
-              <w:rPr>
-                <w:color w:val="A6A6A6" w:themeColor="background1" w:themeShade="A6"/>
-              </w:rPr>
-            </w:pPr>
-            <w:r>
-              <w:rPr>
-                <w:color w:val="A6A6A6" w:themeColor="background1" w:themeShade="A6"/>
-              </w:rPr>
-              <w:t>String</w:t>
-            </w:r>
-          </w:p>
-        </w:tc>
-        <w:tc>
-          <w:tcPr>
-            <w:tcW w:w="3117" w:type="dxa"/>
-          </w:tcPr>
-          <w:p>
-            <w:pPr>
-              <w:rPr>
-                <w:color w:val="A6A6A6" w:themeColor="background1" w:themeShade="A6"/>
-              </w:rPr>
-            </w:pPr>
-            <w:r>
-              <w:rPr>
-                <w:color w:val="A6A6A6" w:themeColor="background1" w:themeShade="A6"/>
-              </w:rPr>
-              <w:t>foreign key from Site: Address</w:t>
-            </w:r>
-            <w:r>
-              <w:rPr>
-                <w:color w:val="A6A6A6" w:themeColor="background1" w:themeShade="A6"/>
-              </w:rPr>
+                <w:u w:val="single"/>
+              </w:rPr>
+              <w:t>WaitedBy</w:t>
+            </w:r>
+          </w:p>
+        </w:tc>
+        <w:tc>
+          <w:tcPr>
+            <w:tcW w:w="3117" w:type="dxa"/>
+          </w:tcPr>
+          <w:p>
+            <w:r>
+              <w:t>Numeric(7,0)</w:t>
+            </w:r>
+          </w:p>
+        </w:tc>
+        <w:tc>
+          <w:tcPr>
+            <w:tcW w:w="3117" w:type="dxa"/>
+          </w:tcPr>
+          <w:p>
+            <w:r>
+              <w:t xml:space="preserve">foreign ky from User: </w:t>
+            </w:r>
+            <w:r>
+              <w:rPr>
+                <w:u w:val="single"/>
+              </w:rPr>
+              <w:t>UserId</w:t>
+            </w:r>
+            <w:r>
               <w:t>; Unique</w:t>
-            </w:r>
-          </w:p>
-        </w:tc>
-      </w:tr>
-      <w:tr>
-        <w:tc>
-          <w:tcPr>
-            <w:tcW w:w="3116" w:type="dxa"/>
-          </w:tcPr>
-          <w:p>
-            <w:pPr>
-              <w:rPr>
-                <w:u w:val="single"/>
-              </w:rPr>
-            </w:pPr>
-            <w:r>
-              <w:rPr>
-                <w:u w:val="single"/>
-              </w:rPr>
-              <w:t>WaitedBy</w:t>
-            </w:r>
-          </w:p>
-        </w:tc>
-        <w:tc>
-          <w:tcPr>
-            <w:tcW w:w="3117" w:type="dxa"/>
-          </w:tcPr>
-          <w:p>
-            <w:r>
-              <w:t>String</w:t>
-            </w:r>
-          </w:p>
-        </w:tc>
-        <w:tc>
-          <w:tcPr>
-            <w:tcW w:w="3117" w:type="dxa"/>
-          </w:tcPr>
-          <w:p>
-            <w:r>
-              <w:t>foreign ky from User: Username; Unique</w:t>
             </w:r>
           </w:p>
         </w:tc>
@@ -834,31 +907,7 @@
               <w:rPr>
                 <w:u w:val="single"/>
               </w:rPr>
-              <w:t>Employee</w:t>
-            </w:r>
-            <w:r>
-              <w:rPr>
-                <w:u w:val="single"/>
-              </w:rPr>
-              <w:t>A</w:t>
-            </w:r>
-            <w:r>
-              <w:rPr>
-                <w:u w:val="single"/>
-              </w:rPr>
-              <w:t>ccount</w:t>
-            </w:r>
-            <w:r>
-              <w:rPr>
-                <w:u w:val="single"/>
-              </w:rPr>
-              <w:t>N</w:t>
-            </w:r>
-            <w:r>
-              <w:rPr>
-                <w:u w:val="single"/>
-              </w:rPr>
-              <w:t>umber</w:t>
+              <w:t>EmployeeAccountNumber</w:t>
             </w:r>
           </w:p>
         </w:tc>
@@ -903,7 +952,6 @@
           </w:tcPr>
           <w:p>
             <w:r>
-              <w:lastRenderedPageBreak/>
               <w:t>Attribute name</w:t>
             </w:r>
           </w:p>
@@ -1356,7 +1404,13 @@
               <w:rPr>
                 <w:u w:val="single"/>
               </w:rPr>
-              <w:t>UserName</w:t>
+              <w:t>User</w:t>
+            </w:r>
+            <w:r>
+              <w:rPr>
+                <w:u w:val="single"/>
+              </w:rPr>
+              <w:t>Id</w:t>
             </w:r>
           </w:p>
         </w:tc>
@@ -1498,31 +1552,47 @@
             <w:tcW w:w="3116" w:type="dxa"/>
           </w:tcPr>
           <w:p>
-            <w:r>
-              <w:rPr>
-                <w:u w:val="single"/>
-              </w:rPr>
-              <w:t>UserName</w:t>
-            </w:r>
-          </w:p>
-        </w:tc>
-        <w:tc>
-          <w:tcPr>
-            <w:tcW w:w="3117" w:type="dxa"/>
-          </w:tcPr>
-          <w:p>
-            <w:r>
-              <w:t>String</w:t>
-            </w:r>
-          </w:p>
-        </w:tc>
-        <w:tc>
-          <w:tcPr>
-            <w:tcW w:w="3117" w:type="dxa"/>
-          </w:tcPr>
-          <w:p>
-            <w:r>
-              <w:t>fk, from User : UserName;</w:t>
+            <w:pPr>
+              <w:rPr>
+                <w:u w:val="single"/>
+              </w:rPr>
+            </w:pPr>
+            <w:r>
+              <w:rPr>
+                <w:u w:val="single"/>
+              </w:rPr>
+              <w:t>UserId</w:t>
+            </w:r>
+          </w:p>
+        </w:tc>
+        <w:tc>
+          <w:tcPr>
+            <w:tcW w:w="3117" w:type="dxa"/>
+          </w:tcPr>
+          <w:p>
+            <w:r>
+              <w:t>Numeric(7,0)</w:t>
+            </w:r>
+          </w:p>
+        </w:tc>
+        <w:tc>
+          <w:tcPr>
+            <w:tcW w:w="3117" w:type="dxa"/>
+          </w:tcPr>
+          <w:p>
+            <w:r>
+              <w:t xml:space="preserve">fk, from User : </w:t>
+            </w:r>
+            <w:r>
+              <w:rPr>
+                <w:u w:val="single"/>
+              </w:rPr>
+              <w:t>UserId</w:t>
+            </w:r>
+            <w:bookmarkStart w:id="0" w:name="_GoBack"/>
+            <w:bookmarkEnd w:id="0"/>
+            <w:r>
+              <w:t>;</w:t>
             </w:r>
           </w:p>
         </w:tc>
@@ -1770,10 +1840,7 @@
               <w:t xml:space="preserve">fk from Manager : </w:t>
             </w:r>
             <w:r>
-              <w:t>EmployeeAccountNumber;</w:t>
-            </w:r>
-            <w:r>
-              <w:t xml:space="preserve"> not empty; not null</w:t>
+              <w:t>EmployeeAccountNumber; not empty; not null</w:t>
             </w:r>
           </w:p>
         </w:tc>

</xml_diff>

<commit_message>
changed: user class, int balance to double balance, int phoneNumber to long phoneNumber; and changed table creation and findUserById, findUserByUsername their datatype for balance and phonenumber respectively. Added default address info in list machine interface comment
</commit_message>
<xml_diff>
--- a/docs/Database/SchemaV1.docx
+++ b/docs/Database/SchemaV1.docx
@@ -56,11 +56,6 @@
       </w:r>
     </w:p>
     <w:p>
-      <w:pPr>
-        <w:rPr>
-          <w:rFonts w:hint="eastAsia"/>
-        </w:rPr>
-      </w:pPr>
       <w:r>
         <w:rPr>
           <w:b/>
@@ -349,7 +344,19 @@
           </w:tcPr>
           <w:p>
             <w:r>
-              <w:t>Numeric(9,0)</w:t>
+              <w:t>Numeric(</w:t>
+            </w:r>
+            <w:r>
+              <w:t>10</w:t>
+            </w:r>
+            <w:r>
+              <w:t>,</w:t>
+            </w:r>
+            <w:r>
+              <w:t>2</w:t>
+            </w:r>
+            <w:r>
+              <w:t>)</w:t>
             </w:r>
           </w:p>
         </w:tc>
@@ -408,7 +415,12 @@
               <w:t>Numeric(</w:t>
             </w:r>
             <w:r>
-              <w:t>9,0)</w:t>
+              <w:t>8</w:t>
+            </w:r>
+            <w:bookmarkStart w:id="0" w:name="_GoBack"/>
+            <w:bookmarkEnd w:id="0"/>
+            <w:r>
+              <w:t>,0)</w:t>
             </w:r>
           </w:p>
         </w:tc>
@@ -1589,8 +1601,6 @@
               </w:rPr>
               <w:t>UserId</w:t>
             </w:r>
-            <w:bookmarkStart w:id="0" w:name="_GoBack"/>
-            <w:bookmarkEnd w:id="0"/>
             <w:r>
               <w:t>;</w:t>
             </w:r>

</xml_diff>